<commit_message>
Update Submission for Discussion Forum Unit 4.docx
</commit_message>
<xml_diff>
--- a/BSc Computer Science (40x Subjects R80000) 0%/1st Year (10x Subjects R20000) 25%/1st Term/CS1101 Programming Fundamentals/Week 4/Discussion Assignment/Submission for Discussion Forum Unit 4.docx
+++ b/BSc Computer Science (40x Subjects R80000) 0%/1st Year (10x Subjects R20000) 25%/1st Term/CS1101 Programming Fundamentals/Week 4/Discussion Assignment/Submission for Discussion Forum Unit 4.docx
@@ -11,8 +11,466 @@
           <w:szCs w:val="24"/>
         </w:rPr>
       </w:pPr>
+      <w:r>
+        <w:rPr>
+          <w:rFonts w:ascii="Times New Roman" w:hAnsi="Times New Roman" w:cs="Times New Roman"/>
+          <w:sz w:val="24"/>
+          <w:szCs w:val="24"/>
+        </w:rPr>
+        <w:t>With debugging, the 3 possibilities of error are:</w:t>
+      </w:r>
+    </w:p>
+    <w:p>
+      <w:pPr>
+        <w:spacing w:line="480" w:lineRule="auto"/>
+        <w:rPr>
+          <w:rFonts w:ascii="Times New Roman" w:hAnsi="Times New Roman" w:cs="Times New Roman"/>
+          <w:sz w:val="24"/>
+          <w:szCs w:val="24"/>
+        </w:rPr>
+      </w:pPr>
+      <w:r>
+        <w:rPr>
+          <w:rFonts w:ascii="Times New Roman" w:hAnsi="Times New Roman" w:cs="Times New Roman"/>
+          <w:sz w:val="24"/>
+          <w:szCs w:val="24"/>
+        </w:rPr>
+        <w:t>1) The input given is wrong (the arguments passed to the function in the brackets or parenthesis). This is a precondition – i.e. something is wrong before the function is executed.</w:t>
+      </w:r>
+    </w:p>
+    <w:p>
+      <w:pPr>
+        <w:spacing w:line="480" w:lineRule="auto"/>
+        <w:rPr>
+          <w:rFonts w:ascii="Times New Roman" w:hAnsi="Times New Roman" w:cs="Times New Roman"/>
+          <w:sz w:val="24"/>
+          <w:szCs w:val="24"/>
+        </w:rPr>
+      </w:pPr>
+      <w:r>
+        <w:rPr>
+          <w:rFonts w:ascii="Times New Roman" w:hAnsi="Times New Roman" w:cs="Times New Roman"/>
+          <w:sz w:val="24"/>
+          <w:szCs w:val="24"/>
+        </w:rPr>
+        <w:t>An example of python code of this error is shown in the screenshot below:</w:t>
+      </w:r>
+    </w:p>
+    <w:p>
+      <w:pPr>
+        <w:spacing w:line="480" w:lineRule="auto"/>
+        <w:rPr>
+          <w:rFonts w:ascii="Times New Roman" w:hAnsi="Times New Roman" w:cs="Times New Roman"/>
+          <w:sz w:val="24"/>
+          <w:szCs w:val="24"/>
+        </w:rPr>
+      </w:pPr>
+      <w:r>
+        <w:rPr>
+          <w:rFonts w:ascii="Times New Roman" w:hAnsi="Times New Roman" w:cs="Times New Roman"/>
+          <w:sz w:val="24"/>
+          <w:szCs w:val="24"/>
+        </w:rPr>
+        <w:t>*Providing more inputs than expected or the wrong type of input such as a character</w:t>
+      </w:r>
+      <w:r>
+        <w:rPr>
+          <w:rFonts w:ascii="Times New Roman" w:hAnsi="Times New Roman" w:cs="Times New Roman"/>
+          <w:sz w:val="24"/>
+          <w:szCs w:val="24"/>
+        </w:rPr>
+        <w:t xml:space="preserve"> or undefined variable</w:t>
+      </w:r>
+      <w:r>
+        <w:rPr>
+          <w:rFonts w:ascii="Times New Roman" w:hAnsi="Times New Roman" w:cs="Times New Roman"/>
+          <w:sz w:val="24"/>
+          <w:szCs w:val="24"/>
+        </w:rPr>
+        <w:t xml:space="preserve"> instead of an integer are examples of incorrect input.</w:t>
+      </w:r>
+    </w:p>
+    <w:p>
+      <w:pPr>
+        <w:spacing w:line="480" w:lineRule="auto"/>
+        <w:rPr>
+          <w:rFonts w:ascii="Times New Roman" w:hAnsi="Times New Roman" w:cs="Times New Roman"/>
+          <w:sz w:val="24"/>
+          <w:szCs w:val="24"/>
+        </w:rPr>
+      </w:pPr>
+      <w:r>
+        <w:rPr>
+          <w:noProof/>
+          <w:lang w:eastAsia="en-ZA"/>
+        </w:rPr>
+        <w:drawing>
+          <wp:inline distT="0" distB="0" distL="0" distR="0" wp14:anchorId="74328159" wp14:editId="1FF644F8">
+            <wp:extent cx="4326077" cy="3582194"/>
+            <wp:effectExtent l="0" t="0" r="0" b="0"/>
+            <wp:docPr id="1" name="Picture 1"/>
+            <wp:cNvGraphicFramePr>
+              <a:graphicFrameLocks xmlns:a="http://schemas.openxmlformats.org/drawingml/2006/main" noChangeAspect="1"/>
+            </wp:cNvGraphicFramePr>
+            <a:graphic xmlns:a="http://schemas.openxmlformats.org/drawingml/2006/main">
+              <a:graphicData uri="http://schemas.openxmlformats.org/drawingml/2006/picture">
+                <pic:pic xmlns:pic="http://schemas.openxmlformats.org/drawingml/2006/picture">
+                  <pic:nvPicPr>
+                    <pic:cNvPr id="0" name=""/>
+                    <pic:cNvPicPr/>
+                  </pic:nvPicPr>
+                  <pic:blipFill>
+                    <a:blip r:embed="rId6">
+                      <a:extLst>
+                        <a:ext uri="{28A0092B-C50C-407E-A947-70E740481C1C}">
+                          <a14:useLocalDpi xmlns:a14="http://schemas.microsoft.com/office/drawing/2010/main" val="0"/>
+                        </a:ext>
+                      </a:extLst>
+                    </a:blip>
+                    <a:stretch>
+                      <a:fillRect/>
+                    </a:stretch>
+                  </pic:blipFill>
+                  <pic:spPr>
+                    <a:xfrm>
+                      <a:off x="0" y="0"/>
+                      <a:ext cx="4326077" cy="3582194"/>
+                    </a:xfrm>
+                    <a:prstGeom prst="rect">
+                      <a:avLst/>
+                    </a:prstGeom>
+                  </pic:spPr>
+                </pic:pic>
+              </a:graphicData>
+            </a:graphic>
+          </wp:inline>
+        </w:drawing>
+      </w:r>
+    </w:p>
+    <w:p>
+      <w:pPr>
+        <w:spacing w:line="480" w:lineRule="auto"/>
+        <w:rPr>
+          <w:rFonts w:ascii="Times New Roman" w:hAnsi="Times New Roman" w:cs="Times New Roman"/>
+          <w:sz w:val="24"/>
+          <w:szCs w:val="24"/>
+        </w:rPr>
+      </w:pPr>
+      <w:r>
+        <w:rPr>
+          <w:rFonts w:ascii="Times New Roman" w:hAnsi="Times New Roman" w:cs="Times New Roman"/>
+          <w:sz w:val="24"/>
+          <w:szCs w:val="24"/>
+        </w:rPr>
+        <w:t xml:space="preserve">2) The function itself has an error (in the function’s code it is not doing what you expect it to). This is a </w:t>
+      </w:r>
+      <w:proofErr w:type="spellStart"/>
+      <w:r>
+        <w:rPr>
+          <w:rFonts w:ascii="Times New Roman" w:hAnsi="Times New Roman" w:cs="Times New Roman"/>
+          <w:sz w:val="24"/>
+          <w:szCs w:val="24"/>
+        </w:rPr>
+        <w:t>postcondition</w:t>
+      </w:r>
+      <w:proofErr w:type="spellEnd"/>
+      <w:r>
+        <w:rPr>
+          <w:rFonts w:ascii="Times New Roman" w:hAnsi="Times New Roman" w:cs="Times New Roman"/>
+          <w:sz w:val="24"/>
+          <w:szCs w:val="24"/>
+        </w:rPr>
+        <w:t xml:space="preserve"> – i.e. something is wrong after the function is executed.</w:t>
+      </w:r>
+    </w:p>
+    <w:p>
+      <w:pPr>
+        <w:spacing w:line="480" w:lineRule="auto"/>
+        <w:rPr>
+          <w:rFonts w:ascii="Times New Roman" w:hAnsi="Times New Roman" w:cs="Times New Roman"/>
+          <w:sz w:val="24"/>
+          <w:szCs w:val="24"/>
+        </w:rPr>
+      </w:pPr>
+      <w:r>
+        <w:rPr>
+          <w:rFonts w:ascii="Times New Roman" w:hAnsi="Times New Roman" w:cs="Times New Roman"/>
+          <w:sz w:val="24"/>
+          <w:szCs w:val="24"/>
+        </w:rPr>
+        <w:t>An example of python code of this error is shown in the screenshot below:</w:t>
+      </w:r>
+    </w:p>
+    <w:p>
+      <w:pPr>
+        <w:spacing w:line="480" w:lineRule="auto"/>
+        <w:rPr>
+          <w:rFonts w:ascii="Times New Roman" w:hAnsi="Times New Roman" w:cs="Times New Roman"/>
+          <w:sz w:val="24"/>
+          <w:szCs w:val="24"/>
+        </w:rPr>
+      </w:pPr>
+      <w:r>
+        <w:rPr>
+          <w:rFonts w:ascii="Times New Roman" w:hAnsi="Times New Roman" w:cs="Times New Roman"/>
+          <w:sz w:val="24"/>
+          <w:szCs w:val="24"/>
+        </w:rPr>
+        <w:t>*Small mistakes like mixing up the order of things can cause issues. Below I created a function that is supposed to reverse the input given, but forgot to reverse it, then fixed it underneath.</w:t>
+      </w:r>
+    </w:p>
+    <w:p>
+      <w:pPr>
+        <w:spacing w:line="480" w:lineRule="auto"/>
+        <w:rPr>
+          <w:rFonts w:ascii="Times New Roman" w:hAnsi="Times New Roman" w:cs="Times New Roman"/>
+          <w:sz w:val="24"/>
+          <w:szCs w:val="24"/>
+        </w:rPr>
+      </w:pPr>
+      <w:r>
+        <w:rPr>
+          <w:noProof/>
+          <w:lang w:eastAsia="en-ZA"/>
+        </w:rPr>
+        <w:lastRenderedPageBreak/>
+        <w:drawing>
+          <wp:inline distT="0" distB="0" distL="0" distR="0" wp14:anchorId="47707E81" wp14:editId="41B1F77A">
+            <wp:extent cx="4349289" cy="3582194"/>
+            <wp:effectExtent l="0" t="0" r="0" b="0"/>
+            <wp:docPr id="2" name="Picture 2"/>
+            <wp:cNvGraphicFramePr>
+              <a:graphicFrameLocks xmlns:a="http://schemas.openxmlformats.org/drawingml/2006/main" noChangeAspect="1"/>
+            </wp:cNvGraphicFramePr>
+            <a:graphic xmlns:a="http://schemas.openxmlformats.org/drawingml/2006/main">
+              <a:graphicData uri="http://schemas.openxmlformats.org/drawingml/2006/picture">
+                <pic:pic xmlns:pic="http://schemas.openxmlformats.org/drawingml/2006/picture">
+                  <pic:nvPicPr>
+                    <pic:cNvPr id="0" name=""/>
+                    <pic:cNvPicPr/>
+                  </pic:nvPicPr>
+                  <pic:blipFill>
+                    <a:blip r:embed="rId7">
+                      <a:extLst>
+                        <a:ext uri="{28A0092B-C50C-407E-A947-70E740481C1C}">
+                          <a14:useLocalDpi xmlns:a14="http://schemas.microsoft.com/office/drawing/2010/main" val="0"/>
+                        </a:ext>
+                      </a:extLst>
+                    </a:blip>
+                    <a:stretch>
+                      <a:fillRect/>
+                    </a:stretch>
+                  </pic:blipFill>
+                  <pic:spPr>
+                    <a:xfrm>
+                      <a:off x="0" y="0"/>
+                      <a:ext cx="4349289" cy="3582194"/>
+                    </a:xfrm>
+                    <a:prstGeom prst="rect">
+                      <a:avLst/>
+                    </a:prstGeom>
+                  </pic:spPr>
+                </pic:pic>
+              </a:graphicData>
+            </a:graphic>
+          </wp:inline>
+        </w:drawing>
+      </w:r>
+    </w:p>
+    <w:p>
+      <w:pPr>
+        <w:spacing w:line="480" w:lineRule="auto"/>
+        <w:rPr>
+          <w:rFonts w:ascii="Times New Roman" w:hAnsi="Times New Roman" w:cs="Times New Roman"/>
+          <w:sz w:val="24"/>
+          <w:szCs w:val="24"/>
+        </w:rPr>
+      </w:pPr>
+      <w:r>
+        <w:rPr>
+          <w:rFonts w:ascii="Times New Roman" w:hAnsi="Times New Roman" w:cs="Times New Roman"/>
+          <w:sz w:val="24"/>
+          <w:szCs w:val="24"/>
+        </w:rPr>
+        <w:t>3) The value returned is erroneous (the output the function gives is not what is expected).</w:t>
+      </w:r>
+    </w:p>
+    <w:p>
+      <w:pPr>
+        <w:spacing w:line="480" w:lineRule="auto"/>
+        <w:rPr>
+          <w:rFonts w:ascii="Times New Roman" w:hAnsi="Times New Roman" w:cs="Times New Roman"/>
+          <w:sz w:val="24"/>
+          <w:szCs w:val="24"/>
+        </w:rPr>
+      </w:pPr>
+      <w:r>
+        <w:rPr>
+          <w:rFonts w:ascii="Times New Roman" w:hAnsi="Times New Roman" w:cs="Times New Roman"/>
+          <w:sz w:val="24"/>
+          <w:szCs w:val="24"/>
+        </w:rPr>
+        <w:t>An example of python code of this error is shown in the screenshot</w:t>
+      </w:r>
+      <w:r>
+        <w:rPr>
+          <w:rFonts w:ascii="Times New Roman" w:hAnsi="Times New Roman" w:cs="Times New Roman"/>
+          <w:sz w:val="24"/>
+          <w:szCs w:val="24"/>
+        </w:rPr>
+        <w:t>s</w:t>
+      </w:r>
+      <w:r>
+        <w:rPr>
+          <w:rFonts w:ascii="Times New Roman" w:hAnsi="Times New Roman" w:cs="Times New Roman"/>
+          <w:sz w:val="24"/>
+          <w:szCs w:val="24"/>
+        </w:rPr>
+        <w:t xml:space="preserve"> below:</w:t>
+      </w:r>
+    </w:p>
+    <w:p>
+      <w:pPr>
+        <w:spacing w:line="480" w:lineRule="auto"/>
+        <w:rPr>
+          <w:rFonts w:ascii="Times New Roman" w:hAnsi="Times New Roman" w:cs="Times New Roman"/>
+          <w:sz w:val="24"/>
+          <w:szCs w:val="24"/>
+        </w:rPr>
+      </w:pPr>
+      <w:r>
+        <w:rPr>
+          <w:rFonts w:ascii="Times New Roman" w:hAnsi="Times New Roman" w:cs="Times New Roman"/>
+          <w:sz w:val="24"/>
+          <w:szCs w:val="24"/>
+        </w:rPr>
+        <w:t xml:space="preserve">*In the example below I kept returning the same function, calling it recursively without an exit clause until a depth error occurred. </w:t>
+      </w:r>
+      <w:r>
+        <w:rPr>
+          <w:rFonts w:ascii="Times New Roman" w:hAnsi="Times New Roman" w:cs="Times New Roman"/>
+          <w:sz w:val="24"/>
+          <w:szCs w:val="24"/>
+        </w:rPr>
+        <w:t>I should have added a loop break and returned the function with an altered input instead so it doesn’t give an error.</w:t>
+      </w:r>
       <w:bookmarkStart w:id="0" w:name="_GoBack"/>
       <w:bookmarkEnd w:id="0"/>
+    </w:p>
+    <w:p>
+      <w:pPr>
+        <w:spacing w:line="480" w:lineRule="auto"/>
+        <w:rPr>
+          <w:rFonts w:ascii="Times New Roman" w:hAnsi="Times New Roman" w:cs="Times New Roman"/>
+          <w:sz w:val="24"/>
+          <w:szCs w:val="24"/>
+        </w:rPr>
+      </w:pPr>
+      <w:r>
+        <w:rPr>
+          <w:noProof/>
+          <w:lang w:eastAsia="en-ZA"/>
+        </w:rPr>
+        <w:lastRenderedPageBreak/>
+        <w:drawing>
+          <wp:inline distT="0" distB="0" distL="0" distR="0" wp14:anchorId="0C97FB77" wp14:editId="58CABB2B">
+            <wp:extent cx="4370131" cy="3582194"/>
+            <wp:effectExtent l="0" t="0" r="0" b="0"/>
+            <wp:docPr id="3" name="Picture 3"/>
+            <wp:cNvGraphicFramePr>
+              <a:graphicFrameLocks xmlns:a="http://schemas.openxmlformats.org/drawingml/2006/main" noChangeAspect="1"/>
+            </wp:cNvGraphicFramePr>
+            <a:graphic xmlns:a="http://schemas.openxmlformats.org/drawingml/2006/main">
+              <a:graphicData uri="http://schemas.openxmlformats.org/drawingml/2006/picture">
+                <pic:pic xmlns:pic="http://schemas.openxmlformats.org/drawingml/2006/picture">
+                  <pic:nvPicPr>
+                    <pic:cNvPr id="0" name=""/>
+                    <pic:cNvPicPr/>
+                  </pic:nvPicPr>
+                  <pic:blipFill>
+                    <a:blip r:embed="rId8">
+                      <a:extLst>
+                        <a:ext uri="{28A0092B-C50C-407E-A947-70E740481C1C}">
+                          <a14:useLocalDpi xmlns:a14="http://schemas.microsoft.com/office/drawing/2010/main" val="0"/>
+                        </a:ext>
+                      </a:extLst>
+                    </a:blip>
+                    <a:stretch>
+                      <a:fillRect/>
+                    </a:stretch>
+                  </pic:blipFill>
+                  <pic:spPr>
+                    <a:xfrm>
+                      <a:off x="0" y="0"/>
+                      <a:ext cx="4370131" cy="3582194"/>
+                    </a:xfrm>
+                    <a:prstGeom prst="rect">
+                      <a:avLst/>
+                    </a:prstGeom>
+                  </pic:spPr>
+                </pic:pic>
+              </a:graphicData>
+            </a:graphic>
+          </wp:inline>
+        </w:drawing>
+      </w:r>
+    </w:p>
+    <w:p>
+      <w:pPr>
+        <w:spacing w:line="480" w:lineRule="auto"/>
+        <w:rPr>
+          <w:rFonts w:ascii="Times New Roman" w:hAnsi="Times New Roman" w:cs="Times New Roman"/>
+          <w:sz w:val="24"/>
+          <w:szCs w:val="24"/>
+        </w:rPr>
+      </w:pPr>
+      <w:r>
+        <w:rPr>
+          <w:noProof/>
+          <w:lang w:eastAsia="en-ZA"/>
+        </w:rPr>
+        <w:drawing>
+          <wp:inline distT="0" distB="0" distL="0" distR="0" wp14:anchorId="54831905" wp14:editId="3F6F88DC">
+            <wp:extent cx="4346203" cy="3582194"/>
+            <wp:effectExtent l="0" t="0" r="0" b="0"/>
+            <wp:docPr id="4" name="Picture 4"/>
+            <wp:cNvGraphicFramePr>
+              <a:graphicFrameLocks xmlns:a="http://schemas.openxmlformats.org/drawingml/2006/main" noChangeAspect="1"/>
+            </wp:cNvGraphicFramePr>
+            <a:graphic xmlns:a="http://schemas.openxmlformats.org/drawingml/2006/main">
+              <a:graphicData uri="http://schemas.openxmlformats.org/drawingml/2006/picture">
+                <pic:pic xmlns:pic="http://schemas.openxmlformats.org/drawingml/2006/picture">
+                  <pic:nvPicPr>
+                    <pic:cNvPr id="0" name=""/>
+                    <pic:cNvPicPr/>
+                  </pic:nvPicPr>
+                  <pic:blipFill>
+                    <a:blip r:embed="rId9">
+                      <a:extLst>
+                        <a:ext uri="{28A0092B-C50C-407E-A947-70E740481C1C}">
+                          <a14:useLocalDpi xmlns:a14="http://schemas.microsoft.com/office/drawing/2010/main" val="0"/>
+                        </a:ext>
+                      </a:extLst>
+                    </a:blip>
+                    <a:stretch>
+                      <a:fillRect/>
+                    </a:stretch>
+                  </pic:blipFill>
+                  <pic:spPr>
+                    <a:xfrm>
+                      <a:off x="0" y="0"/>
+                      <a:ext cx="4346203" cy="3582194"/>
+                    </a:xfrm>
+                    <a:prstGeom prst="rect">
+                      <a:avLst/>
+                    </a:prstGeom>
+                  </pic:spPr>
+                </pic:pic>
+              </a:graphicData>
+            </a:graphic>
+          </wp:inline>
+        </w:drawing>
+      </w:r>
     </w:p>
     <w:sectPr>
       <w:pgSz w:w="11906" w:h="16838"/>
@@ -22,6 +480,103 @@
     </w:sectPr>
   </w:body>
 </w:document>
+</file>
+
+<file path=word/numbering.xml><?xml version="1.0" encoding="utf-8"?>
+<w:numbering xmlns:wpc="http://schemas.microsoft.com/office/word/2010/wordprocessingCanvas" xmlns:mc="http://schemas.openxmlformats.org/markup-compatibility/2006" xmlns:o="urn:schemas-microsoft-com:office:office" xmlns:r="http://schemas.openxmlformats.org/officeDocument/2006/relationships" xmlns:m="http://schemas.openxmlformats.org/officeDocument/2006/math" xmlns:v="urn:schemas-microsoft-com:vml" xmlns:wp14="http://schemas.microsoft.com/office/word/2010/wordprocessingDrawing" xmlns:wp="http://schemas.openxmlformats.org/drawingml/2006/wordprocessingDrawing" xmlns:w10="urn:schemas-microsoft-com:office:word" xmlns:w="http://schemas.openxmlformats.org/wordprocessingml/2006/main" xmlns:w14="http://schemas.microsoft.com/office/word/2010/wordml" xmlns:wpg="http://schemas.microsoft.com/office/word/2010/wordprocessingGroup" xmlns:wpi="http://schemas.microsoft.com/office/word/2010/wordprocessingInk" xmlns:wne="http://schemas.microsoft.com/office/word/2006/wordml" xmlns:wps="http://schemas.microsoft.com/office/word/2010/wordprocessingShape" mc:Ignorable="w14 wp14">
+  <w:abstractNum w:abstractNumId="0">
+    <w:nsid w:val="3FFE3C73"/>
+    <w:multiLevelType w:val="hybridMultilevel"/>
+    <w:tmpl w:val="FC8077AE"/>
+    <w:lvl w:ilvl="0" w:tplc="1C090011">
+      <w:start w:val="1"/>
+      <w:numFmt w:val="decimal"/>
+      <w:lvlText w:val="%1)"/>
+      <w:lvlJc w:val="left"/>
+      <w:pPr>
+        <w:ind w:left="720" w:hanging="360"/>
+      </w:pPr>
+      <w:rPr>
+        <w:rFonts w:hint="default"/>
+      </w:rPr>
+    </w:lvl>
+    <w:lvl w:ilvl="1" w:tplc="1C090019" w:tentative="1">
+      <w:start w:val="1"/>
+      <w:numFmt w:val="lowerLetter"/>
+      <w:lvlText w:val="%2."/>
+      <w:lvlJc w:val="left"/>
+      <w:pPr>
+        <w:ind w:left="1440" w:hanging="360"/>
+      </w:pPr>
+    </w:lvl>
+    <w:lvl w:ilvl="2" w:tplc="1C09001B" w:tentative="1">
+      <w:start w:val="1"/>
+      <w:numFmt w:val="lowerRoman"/>
+      <w:lvlText w:val="%3."/>
+      <w:lvlJc w:val="right"/>
+      <w:pPr>
+        <w:ind w:left="2160" w:hanging="180"/>
+      </w:pPr>
+    </w:lvl>
+    <w:lvl w:ilvl="3" w:tplc="1C09000F" w:tentative="1">
+      <w:start w:val="1"/>
+      <w:numFmt w:val="decimal"/>
+      <w:lvlText w:val="%4."/>
+      <w:lvlJc w:val="left"/>
+      <w:pPr>
+        <w:ind w:left="2880" w:hanging="360"/>
+      </w:pPr>
+    </w:lvl>
+    <w:lvl w:ilvl="4" w:tplc="1C090019" w:tentative="1">
+      <w:start w:val="1"/>
+      <w:numFmt w:val="lowerLetter"/>
+      <w:lvlText w:val="%5."/>
+      <w:lvlJc w:val="left"/>
+      <w:pPr>
+        <w:ind w:left="3600" w:hanging="360"/>
+      </w:pPr>
+    </w:lvl>
+    <w:lvl w:ilvl="5" w:tplc="1C09001B" w:tentative="1">
+      <w:start w:val="1"/>
+      <w:numFmt w:val="lowerRoman"/>
+      <w:lvlText w:val="%6."/>
+      <w:lvlJc w:val="right"/>
+      <w:pPr>
+        <w:ind w:left="4320" w:hanging="180"/>
+      </w:pPr>
+    </w:lvl>
+    <w:lvl w:ilvl="6" w:tplc="1C09000F" w:tentative="1">
+      <w:start w:val="1"/>
+      <w:numFmt w:val="decimal"/>
+      <w:lvlText w:val="%7."/>
+      <w:lvlJc w:val="left"/>
+      <w:pPr>
+        <w:ind w:left="5040" w:hanging="360"/>
+      </w:pPr>
+    </w:lvl>
+    <w:lvl w:ilvl="7" w:tplc="1C090019" w:tentative="1">
+      <w:start w:val="1"/>
+      <w:numFmt w:val="lowerLetter"/>
+      <w:lvlText w:val="%8."/>
+      <w:lvlJc w:val="left"/>
+      <w:pPr>
+        <w:ind w:left="5760" w:hanging="360"/>
+      </w:pPr>
+    </w:lvl>
+    <w:lvl w:ilvl="8" w:tplc="1C09001B" w:tentative="1">
+      <w:start w:val="1"/>
+      <w:numFmt w:val="lowerRoman"/>
+      <w:lvlText w:val="%9."/>
+      <w:lvlJc w:val="right"/>
+      <w:pPr>
+        <w:ind w:left="6480" w:hanging="180"/>
+      </w:pPr>
+    </w:lvl>
+  </w:abstractNum>
+  <w:num w:numId="1">
+    <w:abstractNumId w:val="0"/>
+  </w:num>
+</w:numbering>
 </file>
 
 <file path=word/styles.xml><?xml version="1.0" encoding="utf-8"?>
@@ -241,6 +796,17 @@
       <w:szCs w:val="16"/>
     </w:rPr>
   </w:style>
+  <w:style w:type="paragraph" w:styleId="ListParagraph">
+    <w:name w:val="List Paragraph"/>
+    <w:basedOn w:val="Normal"/>
+    <w:uiPriority w:val="34"/>
+    <w:qFormat/>
+    <w:rsid w:val="00F2368A"/>
+    <w:pPr>
+      <w:ind w:left="720"/>
+      <w:contextualSpacing/>
+    </w:pPr>
+  </w:style>
 </w:styles>
 </file>
 
@@ -460,6 +1026,17 @@
       <w:sz w:val="16"/>
       <w:szCs w:val="16"/>
     </w:rPr>
+  </w:style>
+  <w:style w:type="paragraph" w:styleId="ListParagraph">
+    <w:name w:val="List Paragraph"/>
+    <w:basedOn w:val="Normal"/>
+    <w:uiPriority w:val="34"/>
+    <w:qFormat/>
+    <w:rsid w:val="00F2368A"/>
+    <w:pPr>
+      <w:ind w:left="720"/>
+      <w:contextualSpacing/>
+    </w:pPr>
   </w:style>
 </w:styles>
 </file>

</xml_diff>